<commit_message>
Some problems of master & main branch are fixed in push/pull part
</commit_message>
<xml_diff>
--- a/gitCommands/git.docx
+++ b/gitCommands/git.docx
@@ -1085,8 +1085,286 @@
           <w:sz w:val="18"/>
           <w:szCs w:val="18"/>
         </w:rPr>
-        <w:t>git push origin main --force</w:t>
-      </w:r>
+        <w:t xml:space="preserve">git push origin main </w:t>
+      </w:r>
+      <w:r>
+        <w:rPr>
+          <w:rFonts w:ascii="Lucida Console" w:hAnsi="Lucida Console" w:cs="Lucida Console"/>
+          <w:sz w:val="18"/>
+          <w:szCs w:val="18"/>
+        </w:rPr>
+        <w:t>–</w:t>
+      </w:r>
+      <w:r>
+        <w:rPr>
+          <w:rFonts w:ascii="Lucida Console" w:hAnsi="Lucida Console" w:cs="Lucida Console"/>
+          <w:sz w:val="18"/>
+          <w:szCs w:val="18"/>
+        </w:rPr>
+        <w:t>force</w:t>
+      </w:r>
+    </w:p>
+    <w:p>
+      <w:pPr>
+        <w:autoSpaceDE w:val="0"/>
+        <w:autoSpaceDN w:val="0"/>
+        <w:adjustRightInd w:val="0"/>
+        <w:spacing w:after="0" w:line="240" w:lineRule="auto"/>
+        <w:ind w:firstLine="720"/>
+        <w:rPr>
+          <w:rFonts w:ascii="Lucida Console" w:hAnsi="Lucida Console" w:cs="Lucida Console"/>
+          <w:sz w:val="18"/>
+          <w:szCs w:val="18"/>
+        </w:rPr>
+      </w:pPr>
+    </w:p>
+    <w:p>
+      <w:pPr>
+        <w:autoSpaceDE w:val="0"/>
+        <w:autoSpaceDN w:val="0"/>
+        <w:adjustRightInd w:val="0"/>
+        <w:spacing w:after="0" w:line="240" w:lineRule="auto"/>
+        <w:ind w:firstLine="720"/>
+        <w:rPr>
+          <w:rFonts w:ascii="Lucida Console" w:hAnsi="Lucida Console" w:cs="Lucida Console"/>
+          <w:sz w:val="18"/>
+          <w:szCs w:val="18"/>
+        </w:rPr>
+      </w:pPr>
+    </w:p>
+    <w:p>
+      <w:pPr>
+        <w:autoSpaceDE w:val="0"/>
+        <w:autoSpaceDN w:val="0"/>
+        <w:adjustRightInd w:val="0"/>
+        <w:spacing w:after="0" w:line="240" w:lineRule="auto"/>
+        <w:ind w:firstLine="720"/>
+        <w:rPr>
+          <w:rFonts w:ascii="Lucida Console" w:hAnsi="Lucida Console" w:cs="Lucida Console"/>
+          <w:sz w:val="18"/>
+          <w:szCs w:val="18"/>
+        </w:rPr>
+      </w:pPr>
+    </w:p>
+    <w:p>
+      <w:pPr>
+        <w:autoSpaceDE w:val="0"/>
+        <w:autoSpaceDN w:val="0"/>
+        <w:adjustRightInd w:val="0"/>
+        <w:spacing w:after="0" w:line="240" w:lineRule="auto"/>
+        <w:ind w:firstLine="720"/>
+        <w:rPr>
+          <w:rFonts w:ascii="Lucida Console" w:hAnsi="Lucida Console" w:cs="Lucida Console"/>
+          <w:sz w:val="18"/>
+          <w:szCs w:val="18"/>
+        </w:rPr>
+      </w:pPr>
+    </w:p>
+    <w:p>
+      <w:pPr>
+        <w:pStyle w:val="NormalWeb"/>
+        <w:shd w:val="clear" w:color="auto" w:fill="FFFFFF"/>
+        <w:spacing w:before="0" w:beforeAutospacing="0" w:after="0"/>
+        <w:textAlignment w:val="baseline"/>
+        <w:rPr>
+          <w:rFonts w:ascii="Segoe UI" w:hAnsi="Segoe UI" w:cs="Segoe UI"/>
+          <w:color w:val="232629"/>
+          <w:sz w:val="23"/>
+          <w:szCs w:val="23"/>
+        </w:rPr>
+      </w:pPr>
+      <w:r>
+        <w:rPr>
+          <w:rFonts w:ascii="Segoe UI" w:hAnsi="Segoe UI" w:cs="Segoe UI"/>
+          <w:color w:val="232629"/>
+          <w:sz w:val="23"/>
+          <w:szCs w:val="23"/>
+        </w:rPr>
+        <w:t>Run </w:t>
+      </w:r>
+      <w:r>
+        <w:rPr>
+          <w:rStyle w:val="HTMLCode"/>
+          <w:rFonts w:ascii="var(--ff-mono)" w:hAnsi="var(--ff-mono)"/>
+          <w:color w:val="232629"/>
+          <w:bdr w:val="none" w:sz="0" w:space="0" w:color="auto" w:frame="1"/>
+        </w:rPr>
+        <w:t>git push -u origin master</w:t>
+      </w:r>
+      <w:r>
+        <w:rPr>
+          <w:rFonts w:ascii="Segoe UI" w:hAnsi="Segoe UI" w:cs="Segoe UI"/>
+          <w:color w:val="232629"/>
+          <w:sz w:val="23"/>
+          <w:szCs w:val="23"/>
+        </w:rPr>
+        <w:t> </w:t>
+      </w:r>
+      <w:r>
+        <w:rPr>
+          <w:rStyle w:val="Strong"/>
+          <w:rFonts w:ascii="inherit" w:hAnsi="inherit" w:cs="Segoe UI"/>
+          <w:color w:val="232629"/>
+          <w:sz w:val="23"/>
+          <w:szCs w:val="23"/>
+          <w:bdr w:val="none" w:sz="0" w:space="0" w:color="auto" w:frame="1"/>
+        </w:rPr>
+        <w:t>instead of</w:t>
+      </w:r>
+      <w:r>
+        <w:rPr>
+          <w:rFonts w:ascii="Segoe UI" w:hAnsi="Segoe UI" w:cs="Segoe UI"/>
+          <w:color w:val="232629"/>
+          <w:sz w:val="23"/>
+          <w:szCs w:val="23"/>
+        </w:rPr>
+        <w:t> </w:t>
+      </w:r>
+      <w:r>
+        <w:rPr>
+          <w:rStyle w:val="HTMLCode"/>
+          <w:rFonts w:ascii="var(--ff-mono)" w:hAnsi="var(--ff-mono)"/>
+          <w:color w:val="232629"/>
+          <w:bdr w:val="none" w:sz="0" w:space="0" w:color="auto" w:frame="1"/>
+        </w:rPr>
+        <w:t>git push -u origin main</w:t>
+      </w:r>
+    </w:p>
+    <w:p>
+      <w:pPr>
+        <w:pStyle w:val="NormalWeb"/>
+        <w:shd w:val="clear" w:color="auto" w:fill="FFFFFF"/>
+        <w:spacing w:before="0" w:beforeAutospacing="0" w:after="0"/>
+        <w:textAlignment w:val="baseline"/>
+        <w:rPr>
+          <w:rFonts w:ascii="Segoe UI" w:hAnsi="Segoe UI" w:cs="Segoe UI"/>
+          <w:color w:val="232629"/>
+          <w:sz w:val="23"/>
+          <w:szCs w:val="23"/>
+        </w:rPr>
+      </w:pPr>
+      <w:r>
+        <w:rPr>
+          <w:rFonts w:ascii="Segoe UI" w:hAnsi="Segoe UI" w:cs="Segoe UI"/>
+          <w:color w:val="232629"/>
+          <w:sz w:val="23"/>
+          <w:szCs w:val="23"/>
+        </w:rPr>
+        <w:t>Or </w:t>
+      </w:r>
+      <w:r>
+        <w:rPr>
+          <w:rStyle w:val="Strong"/>
+          <w:rFonts w:ascii="inherit" w:hAnsi="inherit" w:cs="Segoe UI"/>
+          <w:color w:val="232629"/>
+          <w:sz w:val="23"/>
+          <w:szCs w:val="23"/>
+          <w:bdr w:val="none" w:sz="0" w:space="0" w:color="auto" w:frame="1"/>
+        </w:rPr>
+        <w:t>Solution B</w:t>
+      </w:r>
+      <w:r>
+        <w:rPr>
+          <w:rFonts w:ascii="Segoe UI" w:hAnsi="Segoe UI" w:cs="Segoe UI"/>
+          <w:color w:val="232629"/>
+          <w:sz w:val="23"/>
+          <w:szCs w:val="23"/>
+        </w:rPr>
+        <w:t> - if you want to name the branch </w:t>
+      </w:r>
+      <w:r>
+        <w:rPr>
+          <w:rStyle w:val="HTMLCode"/>
+          <w:rFonts w:ascii="var(--ff-mono)" w:hAnsi="var(--ff-mono)"/>
+          <w:color w:val="232629"/>
+          <w:bdr w:val="none" w:sz="0" w:space="0" w:color="auto" w:frame="1"/>
+        </w:rPr>
+        <w:t>main</w:t>
+      </w:r>
+    </w:p>
+    <w:p>
+      <w:pPr>
+        <w:pStyle w:val="NormalWeb"/>
+        <w:shd w:val="clear" w:color="auto" w:fill="FFFFFF"/>
+        <w:spacing w:before="0" w:beforeAutospacing="0" w:after="0" w:afterAutospacing="0"/>
+        <w:textAlignment w:val="baseline"/>
+        <w:rPr>
+          <w:rFonts w:ascii="Segoe UI" w:hAnsi="Segoe UI" w:cs="Segoe UI"/>
+          <w:color w:val="232629"/>
+          <w:sz w:val="23"/>
+          <w:szCs w:val="23"/>
+        </w:rPr>
+      </w:pPr>
+      <w:r>
+        <w:rPr>
+          <w:rFonts w:ascii="Segoe UI" w:hAnsi="Segoe UI" w:cs="Segoe UI"/>
+          <w:color w:val="232629"/>
+          <w:sz w:val="23"/>
+          <w:szCs w:val="23"/>
+        </w:rPr>
+        <w:t>Run </w:t>
+      </w:r>
+      <w:r>
+        <w:rPr>
+          <w:rStyle w:val="HTMLCode"/>
+          <w:rFonts w:ascii="var(--ff-mono)" w:hAnsi="var(--ff-mono)"/>
+          <w:color w:val="232629"/>
+          <w:bdr w:val="none" w:sz="0" w:space="0" w:color="auto" w:frame="1"/>
+        </w:rPr>
+        <w:t>git checkout -B main</w:t>
+      </w:r>
+      <w:r>
+        <w:rPr>
+          <w:rFonts w:ascii="Segoe UI" w:hAnsi="Segoe UI" w:cs="Segoe UI"/>
+          <w:color w:val="232629"/>
+          <w:sz w:val="23"/>
+          <w:szCs w:val="23"/>
+        </w:rPr>
+        <w:t> </w:t>
+      </w:r>
+      <w:r>
+        <w:rPr>
+          <w:rStyle w:val="Strong"/>
+          <w:rFonts w:ascii="inherit" w:hAnsi="inherit" w:cs="Segoe UI"/>
+          <w:color w:val="232629"/>
+          <w:sz w:val="23"/>
+          <w:szCs w:val="23"/>
+          <w:bdr w:val="none" w:sz="0" w:space="0" w:color="auto" w:frame="1"/>
+        </w:rPr>
+        <w:t>before</w:t>
+      </w:r>
+      <w:r>
+        <w:rPr>
+          <w:rFonts w:ascii="Segoe UI" w:hAnsi="Segoe UI" w:cs="Segoe UI"/>
+          <w:color w:val="232629"/>
+          <w:sz w:val="23"/>
+          <w:szCs w:val="23"/>
+        </w:rPr>
+        <w:t> </w:t>
+      </w:r>
+      <w:r>
+        <w:rPr>
+          <w:rStyle w:val="HTMLCode"/>
+          <w:rFonts w:ascii="var(--ff-mono)" w:hAnsi="var(--ff-mono)"/>
+          <w:color w:val="232629"/>
+          <w:bdr w:val="none" w:sz="0" w:space="0" w:color="auto" w:frame="1"/>
+        </w:rPr>
+        <w:t>git push -u origin main</w:t>
+      </w:r>
+    </w:p>
+    <w:p>
+      <w:pPr>
+        <w:autoSpaceDE w:val="0"/>
+        <w:autoSpaceDN w:val="0"/>
+        <w:adjustRightInd w:val="0"/>
+        <w:spacing w:after="0" w:line="240" w:lineRule="auto"/>
+        <w:ind w:firstLine="720"/>
+        <w:rPr>
+          <w:rFonts w:ascii="Lucida Console" w:hAnsi="Lucida Console" w:cs="Lucida Console"/>
+          <w:sz w:val="18"/>
+          <w:szCs w:val="18"/>
+        </w:rPr>
+      </w:pPr>
     </w:p>
     <w:p>
       <w:pPr>
@@ -1231,6 +1509,7 @@
     <w:p/>
     <w:p>
       <w:r>
+        <w:lastRenderedPageBreak/>
         <w:t>27/11</w:t>
       </w:r>
     </w:p>
@@ -1706,6 +1985,46 @@
       <w:u w:val="single"/>
     </w:rPr>
   </w:style>
+  <w:style w:type="paragraph" w:styleId="NormalWeb">
+    <w:name w:val="Normal (Web)"/>
+    <w:basedOn w:val="Normal"/>
+    <w:uiPriority w:val="99"/>
+    <w:semiHidden/>
+    <w:unhideWhenUsed/>
+    <w:rsid w:val="00147A0A"/>
+    <w:pPr>
+      <w:spacing w:before="100" w:beforeAutospacing="1" w:after="100" w:afterAutospacing="1" w:line="240" w:lineRule="auto"/>
+    </w:pPr>
+    <w:rPr>
+      <w:rFonts w:ascii="Times New Roman" w:eastAsia="Times New Roman" w:hAnsi="Times New Roman" w:cs="Times New Roman"/>
+      <w:sz w:val="24"/>
+      <w:szCs w:val="24"/>
+    </w:rPr>
+  </w:style>
+  <w:style w:type="character" w:styleId="HTMLCode">
+    <w:name w:val="HTML Code"/>
+    <w:basedOn w:val="DefaultParagraphFont"/>
+    <w:uiPriority w:val="99"/>
+    <w:semiHidden/>
+    <w:unhideWhenUsed/>
+    <w:rsid w:val="00147A0A"/>
+    <w:rPr>
+      <w:rFonts w:ascii="Courier New" w:eastAsia="Times New Roman" w:hAnsi="Courier New" w:cs="Courier New"/>
+      <w:sz w:val="20"/>
+      <w:szCs w:val="20"/>
+    </w:rPr>
+  </w:style>
+  <w:style w:type="character" w:styleId="Strong">
+    <w:name w:val="Strong"/>
+    <w:basedOn w:val="DefaultParagraphFont"/>
+    <w:uiPriority w:val="22"/>
+    <w:qFormat/>
+    <w:rsid w:val="00147A0A"/>
+    <w:rPr>
+      <w:b/>
+      <w:bCs/>
+    </w:rPr>
+  </w:style>
 </w:styles>
 </file>
 

</xml_diff>